<commit_message>
add chart to lab 3
</commit_message>
<xml_diff>
--- a/DK12/oliinyk/lab3/lab3.docx
+++ b/DK12/oliinyk/lab3/lab3.docx
@@ -1622,6 +1622,677 @@
           <w:lang w:val="uk-UA"/>
         </w:rPr>
         <w:t xml:space="preserve"> </w:t>
+      </w:r>
+    </w:p>
+    <w:p>
+      <w:pPr>
+        <w:rPr>
+          <w:noProof/>
+          <w:sz w:val="28"/>
+          <w:szCs w:val="28"/>
+          <w:lang w:val="uk-UA"/>
+        </w:rPr>
+      </w:pPr>
+      <w:r>
+        <w:rPr>
+          <w:noProof/>
+          <w:sz w:val="28"/>
+          <w:szCs w:val="28"/>
+          <w:lang w:val="uk-UA"/>
+        </w:rPr>
+        <w:br w:type="page"/>
+      </w:r>
+    </w:p>
+    <w:p>
+      <w:pPr>
+        <w:spacing w:before="100" w:beforeAutospacing="1" w:after="100" w:afterAutospacing="1"/>
+        <w:ind w:left="-426" w:hanging="992"/>
+        <w:jc w:val="center"/>
+        <w:rPr>
+          <w:noProof/>
+          <w:sz w:val="28"/>
+          <w:szCs w:val="28"/>
+          <w:lang w:val="uk-UA"/>
+        </w:rPr>
+      </w:pPr>
+      <w:r>
+        <w:rPr>
+          <w:noProof/>
+          <w:sz w:val="28"/>
+          <w:szCs w:val="28"/>
+          <w:lang w:val="uk-UA"/>
+        </w:rPr>
+        <w:lastRenderedPageBreak/>
+        <w:drawing>
+          <wp:inline distT="0" distB="0" distL="0" distR="0" wp14:anchorId="54D5F82E" wp14:editId="7F14C8CD">
+            <wp:extent cx="2324100" cy="3924300"/>
+            <wp:effectExtent l="0" t="0" r="0" b="0"/>
+            <wp:docPr id="1" name="Picture 1" descr="Diagram&#10;&#10;Description automatically generated"/>
+            <wp:cNvGraphicFramePr>
+              <a:graphicFrameLocks xmlns:a="http://schemas.openxmlformats.org/drawingml/2006/main" noChangeAspect="1"/>
+            </wp:cNvGraphicFramePr>
+            <a:graphic xmlns:a="http://schemas.openxmlformats.org/drawingml/2006/main">
+              <a:graphicData uri="http://schemas.openxmlformats.org/drawingml/2006/picture">
+                <pic:pic xmlns:pic="http://schemas.openxmlformats.org/drawingml/2006/picture">
+                  <pic:nvPicPr>
+                    <pic:cNvPr id="1" name="Picture 1" descr="Diagram&#10;&#10;Description automatically generated"/>
+                    <pic:cNvPicPr/>
+                  </pic:nvPicPr>
+                  <pic:blipFill>
+                    <a:blip r:embed="rId8">
+                      <a:extLst>
+                        <a:ext uri="{28A0092B-C50C-407E-A947-70E740481C1C}">
+                          <a14:useLocalDpi xmlns:a14="http://schemas.microsoft.com/office/drawing/2010/main" val="0"/>
+                        </a:ext>
+                      </a:extLst>
+                    </a:blip>
+                    <a:stretch>
+                      <a:fillRect/>
+                    </a:stretch>
+                  </pic:blipFill>
+                  <pic:spPr>
+                    <a:xfrm>
+                      <a:off x="0" y="0"/>
+                      <a:ext cx="2324100" cy="3924300"/>
+                    </a:xfrm>
+                    <a:prstGeom prst="rect">
+                      <a:avLst/>
+                    </a:prstGeom>
+                  </pic:spPr>
+                </pic:pic>
+              </a:graphicData>
+            </a:graphic>
+          </wp:inline>
+        </w:drawing>
+      </w:r>
+    </w:p>
+    <w:p>
+      <w:pPr>
+        <w:spacing w:before="100" w:beforeAutospacing="1" w:after="100" w:afterAutospacing="1"/>
+        <w:ind w:left="-426" w:hanging="992"/>
+        <w:jc w:val="center"/>
+        <w:rPr>
+          <w:noProof/>
+          <w:sz w:val="28"/>
+          <w:szCs w:val="28"/>
+          <w:lang w:val="uk-UA"/>
+        </w:rPr>
+      </w:pPr>
+      <w:r>
+        <w:rPr>
+          <w:noProof/>
+          <w:sz w:val="28"/>
+          <w:szCs w:val="28"/>
+          <w:lang w:val="uk-UA"/>
+        </w:rPr>
+        <w:drawing>
+          <wp:inline distT="0" distB="0" distL="0" distR="0" wp14:anchorId="17EF0AB6" wp14:editId="239E7D29">
+            <wp:extent cx="3213100" cy="2794000"/>
+            <wp:effectExtent l="0" t="0" r="0" b="0"/>
+            <wp:docPr id="3" name="Picture 3" descr="Diagram&#10;&#10;Description automatically generated"/>
+            <wp:cNvGraphicFramePr>
+              <a:graphicFrameLocks xmlns:a="http://schemas.openxmlformats.org/drawingml/2006/main" noChangeAspect="1"/>
+            </wp:cNvGraphicFramePr>
+            <a:graphic xmlns:a="http://schemas.openxmlformats.org/drawingml/2006/main">
+              <a:graphicData uri="http://schemas.openxmlformats.org/drawingml/2006/picture">
+                <pic:pic xmlns:pic="http://schemas.openxmlformats.org/drawingml/2006/picture">
+                  <pic:nvPicPr>
+                    <pic:cNvPr id="3" name="Picture 3" descr="Diagram&#10;&#10;Description automatically generated"/>
+                    <pic:cNvPicPr/>
+                  </pic:nvPicPr>
+                  <pic:blipFill>
+                    <a:blip r:embed="rId9">
+                      <a:extLst>
+                        <a:ext uri="{28A0092B-C50C-407E-A947-70E740481C1C}">
+                          <a14:useLocalDpi xmlns:a14="http://schemas.microsoft.com/office/drawing/2010/main" val="0"/>
+                        </a:ext>
+                      </a:extLst>
+                    </a:blip>
+                    <a:stretch>
+                      <a:fillRect/>
+                    </a:stretch>
+                  </pic:blipFill>
+                  <pic:spPr>
+                    <a:xfrm>
+                      <a:off x="0" y="0"/>
+                      <a:ext cx="3213100" cy="2794000"/>
+                    </a:xfrm>
+                    <a:prstGeom prst="rect">
+                      <a:avLst/>
+                    </a:prstGeom>
+                  </pic:spPr>
+                </pic:pic>
+              </a:graphicData>
+            </a:graphic>
+          </wp:inline>
+        </w:drawing>
+      </w:r>
+    </w:p>
+    <w:p>
+      <w:pPr>
+        <w:spacing w:before="100" w:beforeAutospacing="1" w:after="100" w:afterAutospacing="1"/>
+        <w:ind w:left="-426" w:hanging="992"/>
+        <w:jc w:val="center"/>
+        <w:rPr>
+          <w:noProof/>
+          <w:sz w:val="28"/>
+          <w:szCs w:val="28"/>
+          <w:lang w:val="uk-UA"/>
+        </w:rPr>
+      </w:pPr>
+    </w:p>
+    <w:p>
+      <w:pPr>
+        <w:spacing w:before="100" w:beforeAutospacing="1" w:after="100" w:afterAutospacing="1"/>
+        <w:ind w:left="-426" w:hanging="992"/>
+        <w:jc w:val="center"/>
+        <w:rPr>
+          <w:noProof/>
+          <w:sz w:val="28"/>
+          <w:szCs w:val="28"/>
+          <w:lang w:val="uk-UA"/>
+        </w:rPr>
+      </w:pPr>
+      <w:r>
+        <w:rPr>
+          <w:noProof/>
+          <w:sz w:val="28"/>
+          <w:szCs w:val="28"/>
+          <w:lang w:val="uk-UA"/>
+        </w:rPr>
+        <w:lastRenderedPageBreak/>
+        <w:drawing>
+          <wp:inline distT="0" distB="0" distL="0" distR="0" wp14:anchorId="58E03355" wp14:editId="1C669680">
+            <wp:extent cx="2717800" cy="3632200"/>
+            <wp:effectExtent l="0" t="0" r="0" b="0"/>
+            <wp:docPr id="2" name="Picture 2" descr="Diagram&#10;&#10;Description automatically generated"/>
+            <wp:cNvGraphicFramePr>
+              <a:graphicFrameLocks xmlns:a="http://schemas.openxmlformats.org/drawingml/2006/main" noChangeAspect="1"/>
+            </wp:cNvGraphicFramePr>
+            <a:graphic xmlns:a="http://schemas.openxmlformats.org/drawingml/2006/main">
+              <a:graphicData uri="http://schemas.openxmlformats.org/drawingml/2006/picture">
+                <pic:pic xmlns:pic="http://schemas.openxmlformats.org/drawingml/2006/picture">
+                  <pic:nvPicPr>
+                    <pic:cNvPr id="2" name="Picture 2" descr="Diagram&#10;&#10;Description automatically generated"/>
+                    <pic:cNvPicPr/>
+                  </pic:nvPicPr>
+                  <pic:blipFill>
+                    <a:blip r:embed="rId10">
+                      <a:extLst>
+                        <a:ext uri="{28A0092B-C50C-407E-A947-70E740481C1C}">
+                          <a14:useLocalDpi xmlns:a14="http://schemas.microsoft.com/office/drawing/2010/main" val="0"/>
+                        </a:ext>
+                      </a:extLst>
+                    </a:blip>
+                    <a:stretch>
+                      <a:fillRect/>
+                    </a:stretch>
+                  </pic:blipFill>
+                  <pic:spPr>
+                    <a:xfrm>
+                      <a:off x="0" y="0"/>
+                      <a:ext cx="2717800" cy="3632200"/>
+                    </a:xfrm>
+                    <a:prstGeom prst="rect">
+                      <a:avLst/>
+                    </a:prstGeom>
+                  </pic:spPr>
+                </pic:pic>
+              </a:graphicData>
+            </a:graphic>
+          </wp:inline>
+        </w:drawing>
+      </w:r>
+    </w:p>
+    <w:p>
+      <w:pPr>
+        <w:spacing w:before="100" w:beforeAutospacing="1" w:after="100" w:afterAutospacing="1"/>
+        <w:ind w:left="-426" w:hanging="992"/>
+        <w:jc w:val="center"/>
+        <w:rPr>
+          <w:noProof/>
+          <w:sz w:val="28"/>
+          <w:szCs w:val="28"/>
+          <w:lang w:val="uk-UA"/>
+        </w:rPr>
+      </w:pPr>
+      <w:r>
+        <w:rPr>
+          <w:noProof/>
+          <w:sz w:val="28"/>
+          <w:szCs w:val="28"/>
+          <w:lang w:val="uk-UA"/>
+        </w:rPr>
+        <w:drawing>
+          <wp:inline distT="0" distB="0" distL="0" distR="0" wp14:anchorId="6CD0A4CE" wp14:editId="510BAEC8">
+            <wp:extent cx="2400300" cy="2374900"/>
+            <wp:effectExtent l="0" t="0" r="0" b="0"/>
+            <wp:docPr id="4" name="Picture 4" descr="Diagram&#10;&#10;Description automatically generated"/>
+            <wp:cNvGraphicFramePr>
+              <a:graphicFrameLocks xmlns:a="http://schemas.openxmlformats.org/drawingml/2006/main" noChangeAspect="1"/>
+            </wp:cNvGraphicFramePr>
+            <a:graphic xmlns:a="http://schemas.openxmlformats.org/drawingml/2006/main">
+              <a:graphicData uri="http://schemas.openxmlformats.org/drawingml/2006/picture">
+                <pic:pic xmlns:pic="http://schemas.openxmlformats.org/drawingml/2006/picture">
+                  <pic:nvPicPr>
+                    <pic:cNvPr id="4" name="Picture 4" descr="Diagram&#10;&#10;Description automatically generated"/>
+                    <pic:cNvPicPr/>
+                  </pic:nvPicPr>
+                  <pic:blipFill>
+                    <a:blip r:embed="rId11">
+                      <a:extLst>
+                        <a:ext uri="{28A0092B-C50C-407E-A947-70E740481C1C}">
+                          <a14:useLocalDpi xmlns:a14="http://schemas.microsoft.com/office/drawing/2010/main" val="0"/>
+                        </a:ext>
+                      </a:extLst>
+                    </a:blip>
+                    <a:stretch>
+                      <a:fillRect/>
+                    </a:stretch>
+                  </pic:blipFill>
+                  <pic:spPr>
+                    <a:xfrm>
+                      <a:off x="0" y="0"/>
+                      <a:ext cx="2400300" cy="2374900"/>
+                    </a:xfrm>
+                    <a:prstGeom prst="rect">
+                      <a:avLst/>
+                    </a:prstGeom>
+                  </pic:spPr>
+                </pic:pic>
+              </a:graphicData>
+            </a:graphic>
+          </wp:inline>
+        </w:drawing>
+      </w:r>
+    </w:p>
+    <w:p>
+      <w:pPr>
+        <w:spacing w:before="100" w:beforeAutospacing="1" w:after="100" w:afterAutospacing="1"/>
+        <w:ind w:left="-426" w:hanging="992"/>
+        <w:jc w:val="center"/>
+        <w:rPr>
+          <w:noProof/>
+          <w:sz w:val="28"/>
+          <w:szCs w:val="28"/>
+          <w:lang w:val="uk-UA"/>
+        </w:rPr>
+      </w:pPr>
+      <w:r>
+        <w:rPr>
+          <w:noProof/>
+          <w:sz w:val="28"/>
+          <w:szCs w:val="28"/>
+          <w:lang w:val="uk-UA"/>
+        </w:rPr>
+        <w:lastRenderedPageBreak/>
+        <w:drawing>
+          <wp:inline distT="0" distB="0" distL="0" distR="0" wp14:anchorId="4C8ED9C7" wp14:editId="4797911C">
+            <wp:extent cx="3302000" cy="6324600"/>
+            <wp:effectExtent l="0" t="0" r="0" b="0"/>
+            <wp:docPr id="5" name="Picture 5" descr="Diagram&#10;&#10;Description automatically generated"/>
+            <wp:cNvGraphicFramePr>
+              <a:graphicFrameLocks xmlns:a="http://schemas.openxmlformats.org/drawingml/2006/main" noChangeAspect="1"/>
+            </wp:cNvGraphicFramePr>
+            <a:graphic xmlns:a="http://schemas.openxmlformats.org/drawingml/2006/main">
+              <a:graphicData uri="http://schemas.openxmlformats.org/drawingml/2006/picture">
+                <pic:pic xmlns:pic="http://schemas.openxmlformats.org/drawingml/2006/picture">
+                  <pic:nvPicPr>
+                    <pic:cNvPr id="5" name="Picture 5" descr="Diagram&#10;&#10;Description automatically generated"/>
+                    <pic:cNvPicPr/>
+                  </pic:nvPicPr>
+                  <pic:blipFill>
+                    <a:blip r:embed="rId12">
+                      <a:extLst>
+                        <a:ext uri="{28A0092B-C50C-407E-A947-70E740481C1C}">
+                          <a14:useLocalDpi xmlns:a14="http://schemas.microsoft.com/office/drawing/2010/main" val="0"/>
+                        </a:ext>
+                      </a:extLst>
+                    </a:blip>
+                    <a:stretch>
+                      <a:fillRect/>
+                    </a:stretch>
+                  </pic:blipFill>
+                  <pic:spPr>
+                    <a:xfrm>
+                      <a:off x="0" y="0"/>
+                      <a:ext cx="3302000" cy="6324600"/>
+                    </a:xfrm>
+                    <a:prstGeom prst="rect">
+                      <a:avLst/>
+                    </a:prstGeom>
+                  </pic:spPr>
+                </pic:pic>
+              </a:graphicData>
+            </a:graphic>
+          </wp:inline>
+        </w:drawing>
+      </w:r>
+    </w:p>
+    <w:p>
+      <w:pPr>
+        <w:spacing w:before="100" w:beforeAutospacing="1" w:after="100" w:afterAutospacing="1"/>
+        <w:ind w:left="-426" w:hanging="992"/>
+        <w:jc w:val="center"/>
+        <w:rPr>
+          <w:noProof/>
+          <w:sz w:val="28"/>
+          <w:szCs w:val="28"/>
+          <w:lang w:val="uk-UA"/>
+        </w:rPr>
+      </w:pPr>
+      <w:r>
+        <w:rPr>
+          <w:noProof/>
+          <w:sz w:val="28"/>
+          <w:szCs w:val="28"/>
+          <w:lang w:val="uk-UA"/>
+        </w:rPr>
+        <w:lastRenderedPageBreak/>
+        <w:drawing>
+          <wp:inline distT="0" distB="0" distL="0" distR="0" wp14:anchorId="5439A693" wp14:editId="65915FA7">
+            <wp:extent cx="5926455" cy="6461760"/>
+            <wp:effectExtent l="0" t="0" r="4445" b="2540"/>
+            <wp:docPr id="6" name="Picture 6" descr="Diagram&#10;&#10;Description automatically generated"/>
+            <wp:cNvGraphicFramePr>
+              <a:graphicFrameLocks xmlns:a="http://schemas.openxmlformats.org/drawingml/2006/main" noChangeAspect="1"/>
+            </wp:cNvGraphicFramePr>
+            <a:graphic xmlns:a="http://schemas.openxmlformats.org/drawingml/2006/main">
+              <a:graphicData uri="http://schemas.openxmlformats.org/drawingml/2006/picture">
+                <pic:pic xmlns:pic="http://schemas.openxmlformats.org/drawingml/2006/picture">
+                  <pic:nvPicPr>
+                    <pic:cNvPr id="6" name="Picture 6" descr="Diagram&#10;&#10;Description automatically generated"/>
+                    <pic:cNvPicPr/>
+                  </pic:nvPicPr>
+                  <pic:blipFill>
+                    <a:blip r:embed="rId13">
+                      <a:extLst>
+                        <a:ext uri="{28A0092B-C50C-407E-A947-70E740481C1C}">
+                          <a14:useLocalDpi xmlns:a14="http://schemas.microsoft.com/office/drawing/2010/main" val="0"/>
+                        </a:ext>
+                      </a:extLst>
+                    </a:blip>
+                    <a:stretch>
+                      <a:fillRect/>
+                    </a:stretch>
+                  </pic:blipFill>
+                  <pic:spPr>
+                    <a:xfrm>
+                      <a:off x="0" y="0"/>
+                      <a:ext cx="5926455" cy="6461760"/>
+                    </a:xfrm>
+                    <a:prstGeom prst="rect">
+                      <a:avLst/>
+                    </a:prstGeom>
+                  </pic:spPr>
+                </pic:pic>
+              </a:graphicData>
+            </a:graphic>
+          </wp:inline>
+        </w:drawing>
+      </w:r>
+    </w:p>
+    <w:p>
+      <w:pPr>
+        <w:spacing w:before="100" w:beforeAutospacing="1" w:after="100" w:afterAutospacing="1"/>
+        <w:ind w:left="-426" w:hanging="992"/>
+        <w:jc w:val="center"/>
+        <w:rPr>
+          <w:noProof/>
+          <w:sz w:val="28"/>
+          <w:szCs w:val="28"/>
+          <w:lang w:val="uk-UA"/>
+        </w:rPr>
+      </w:pPr>
+    </w:p>
+    <w:p>
+      <w:pPr>
+        <w:spacing w:before="100" w:beforeAutospacing="1" w:after="100" w:afterAutospacing="1"/>
+        <w:ind w:left="-426" w:hanging="992"/>
+        <w:jc w:val="center"/>
+        <w:rPr>
+          <w:noProof/>
+          <w:sz w:val="28"/>
+          <w:szCs w:val="28"/>
+          <w:lang w:val="uk-UA"/>
+        </w:rPr>
+      </w:pPr>
+      <w:r>
+        <w:rPr>
+          <w:noProof/>
+          <w:sz w:val="28"/>
+          <w:szCs w:val="28"/>
+          <w:lang w:val="uk-UA"/>
+        </w:rPr>
+        <w:lastRenderedPageBreak/>
+        <w:drawing>
+          <wp:inline distT="0" distB="0" distL="0" distR="0" wp14:anchorId="4C319A04" wp14:editId="0316D6DD">
+            <wp:extent cx="5926455" cy="3380105"/>
+            <wp:effectExtent l="0" t="0" r="4445" b="0"/>
+            <wp:docPr id="7" name="Picture 7" descr="Diagram&#10;&#10;Description automatically generated"/>
+            <wp:cNvGraphicFramePr>
+              <a:graphicFrameLocks xmlns:a="http://schemas.openxmlformats.org/drawingml/2006/main" noChangeAspect="1"/>
+            </wp:cNvGraphicFramePr>
+            <a:graphic xmlns:a="http://schemas.openxmlformats.org/drawingml/2006/main">
+              <a:graphicData uri="http://schemas.openxmlformats.org/drawingml/2006/picture">
+                <pic:pic xmlns:pic="http://schemas.openxmlformats.org/drawingml/2006/picture">
+                  <pic:nvPicPr>
+                    <pic:cNvPr id="7" name="Picture 7" descr="Diagram&#10;&#10;Description automatically generated"/>
+                    <pic:cNvPicPr/>
+                  </pic:nvPicPr>
+                  <pic:blipFill>
+                    <a:blip r:embed="rId14">
+                      <a:extLst>
+                        <a:ext uri="{28A0092B-C50C-407E-A947-70E740481C1C}">
+                          <a14:useLocalDpi xmlns:a14="http://schemas.microsoft.com/office/drawing/2010/main" val="0"/>
+                        </a:ext>
+                      </a:extLst>
+                    </a:blip>
+                    <a:stretch>
+                      <a:fillRect/>
+                    </a:stretch>
+                  </pic:blipFill>
+                  <pic:spPr>
+                    <a:xfrm>
+                      <a:off x="0" y="0"/>
+                      <a:ext cx="5926455" cy="3380105"/>
+                    </a:xfrm>
+                    <a:prstGeom prst="rect">
+                      <a:avLst/>
+                    </a:prstGeom>
+                  </pic:spPr>
+                </pic:pic>
+              </a:graphicData>
+            </a:graphic>
+          </wp:inline>
+        </w:drawing>
+      </w:r>
+    </w:p>
+    <w:p>
+      <w:pPr>
+        <w:spacing w:before="100" w:beforeAutospacing="1" w:after="100" w:afterAutospacing="1"/>
+        <w:ind w:left="-426" w:hanging="992"/>
+        <w:jc w:val="center"/>
+        <w:rPr>
+          <w:noProof/>
+          <w:sz w:val="28"/>
+          <w:szCs w:val="28"/>
+          <w:lang w:val="uk-UA"/>
+        </w:rPr>
+      </w:pPr>
+      <w:r>
+        <w:rPr>
+          <w:noProof/>
+          <w:sz w:val="28"/>
+          <w:szCs w:val="28"/>
+          <w:lang w:val="uk-UA"/>
+        </w:rPr>
+        <w:drawing>
+          <wp:inline distT="0" distB="0" distL="0" distR="0" wp14:anchorId="7C7D5081" wp14:editId="364FFE5F">
+            <wp:extent cx="1689100" cy="1981200"/>
+            <wp:effectExtent l="0" t="0" r="0" b="0"/>
+            <wp:docPr id="9" name="Picture 9" descr="Diagram&#10;&#10;Description automatically generated"/>
+            <wp:cNvGraphicFramePr>
+              <a:graphicFrameLocks xmlns:a="http://schemas.openxmlformats.org/drawingml/2006/main" noChangeAspect="1"/>
+            </wp:cNvGraphicFramePr>
+            <a:graphic xmlns:a="http://schemas.openxmlformats.org/drawingml/2006/main">
+              <a:graphicData uri="http://schemas.openxmlformats.org/drawingml/2006/picture">
+                <pic:pic xmlns:pic="http://schemas.openxmlformats.org/drawingml/2006/picture">
+                  <pic:nvPicPr>
+                    <pic:cNvPr id="9" name="Picture 9" descr="Diagram&#10;&#10;Description automatically generated"/>
+                    <pic:cNvPicPr/>
+                  </pic:nvPicPr>
+                  <pic:blipFill>
+                    <a:blip r:embed="rId15">
+                      <a:extLst>
+                        <a:ext uri="{28A0092B-C50C-407E-A947-70E740481C1C}">
+                          <a14:useLocalDpi xmlns:a14="http://schemas.microsoft.com/office/drawing/2010/main" val="0"/>
+                        </a:ext>
+                      </a:extLst>
+                    </a:blip>
+                    <a:stretch>
+                      <a:fillRect/>
+                    </a:stretch>
+                  </pic:blipFill>
+                  <pic:spPr>
+                    <a:xfrm>
+                      <a:off x="0" y="0"/>
+                      <a:ext cx="1689100" cy="1981200"/>
+                    </a:xfrm>
+                    <a:prstGeom prst="rect">
+                      <a:avLst/>
+                    </a:prstGeom>
+                  </pic:spPr>
+                </pic:pic>
+              </a:graphicData>
+            </a:graphic>
+          </wp:inline>
+        </w:drawing>
+      </w:r>
+    </w:p>
+    <w:p>
+      <w:pPr>
+        <w:spacing w:before="100" w:beforeAutospacing="1" w:after="100" w:afterAutospacing="1"/>
+        <w:ind w:left="-426" w:hanging="992"/>
+        <w:jc w:val="center"/>
+        <w:rPr>
+          <w:noProof/>
+          <w:sz w:val="28"/>
+          <w:szCs w:val="28"/>
+          <w:lang w:val="uk-UA"/>
+        </w:rPr>
+      </w:pPr>
+      <w:r>
+        <w:rPr>
+          <w:noProof/>
+          <w:sz w:val="28"/>
+          <w:szCs w:val="28"/>
+          <w:lang w:val="uk-UA"/>
+        </w:rPr>
+        <w:drawing>
+          <wp:inline distT="0" distB="0" distL="0" distR="0" wp14:anchorId="7C56FF50" wp14:editId="42B1F4D0">
+            <wp:extent cx="2984500" cy="2374900"/>
+            <wp:effectExtent l="0" t="0" r="0" b="0"/>
+            <wp:docPr id="10" name="Picture 10" descr="Diagram&#10;&#10;Description automatically generated"/>
+            <wp:cNvGraphicFramePr>
+              <a:graphicFrameLocks xmlns:a="http://schemas.openxmlformats.org/drawingml/2006/main" noChangeAspect="1"/>
+            </wp:cNvGraphicFramePr>
+            <a:graphic xmlns:a="http://schemas.openxmlformats.org/drawingml/2006/main">
+              <a:graphicData uri="http://schemas.openxmlformats.org/drawingml/2006/picture">
+                <pic:pic xmlns:pic="http://schemas.openxmlformats.org/drawingml/2006/picture">
+                  <pic:nvPicPr>
+                    <pic:cNvPr id="10" name="Picture 10" descr="Diagram&#10;&#10;Description automatically generated"/>
+                    <pic:cNvPicPr/>
+                  </pic:nvPicPr>
+                  <pic:blipFill>
+                    <a:blip r:embed="rId16">
+                      <a:extLst>
+                        <a:ext uri="{28A0092B-C50C-407E-A947-70E740481C1C}">
+                          <a14:useLocalDpi xmlns:a14="http://schemas.microsoft.com/office/drawing/2010/main" val="0"/>
+                        </a:ext>
+                      </a:extLst>
+                    </a:blip>
+                    <a:stretch>
+                      <a:fillRect/>
+                    </a:stretch>
+                  </pic:blipFill>
+                  <pic:spPr>
+                    <a:xfrm>
+                      <a:off x="0" y="0"/>
+                      <a:ext cx="2984500" cy="2374900"/>
+                    </a:xfrm>
+                    <a:prstGeom prst="rect">
+                      <a:avLst/>
+                    </a:prstGeom>
+                  </pic:spPr>
+                </pic:pic>
+              </a:graphicData>
+            </a:graphic>
+          </wp:inline>
+        </w:drawing>
+      </w:r>
+    </w:p>
+    <w:p>
+      <w:pPr>
+        <w:spacing w:before="100" w:beforeAutospacing="1" w:after="100" w:afterAutospacing="1"/>
+        <w:ind w:left="-426" w:hanging="992"/>
+        <w:jc w:val="center"/>
+        <w:rPr>
+          <w:noProof/>
+          <w:sz w:val="28"/>
+          <w:szCs w:val="28"/>
+          <w:lang w:val="uk-UA"/>
+        </w:rPr>
+      </w:pPr>
+      <w:r>
+        <w:rPr>
+          <w:noProof/>
+          <w:sz w:val="28"/>
+          <w:szCs w:val="28"/>
+          <w:lang w:val="uk-UA"/>
+        </w:rPr>
+        <w:lastRenderedPageBreak/>
+        <w:drawing>
+          <wp:inline distT="0" distB="0" distL="0" distR="0" wp14:anchorId="318224E6" wp14:editId="4DE16A38">
+            <wp:extent cx="4914900" cy="4127500"/>
+            <wp:effectExtent l="0" t="0" r="0" b="0"/>
+            <wp:docPr id="11" name="Picture 11" descr="Diagram&#10;&#10;Description automatically generated"/>
+            <wp:cNvGraphicFramePr>
+              <a:graphicFrameLocks xmlns:a="http://schemas.openxmlformats.org/drawingml/2006/main" noChangeAspect="1"/>
+            </wp:cNvGraphicFramePr>
+            <a:graphic xmlns:a="http://schemas.openxmlformats.org/drawingml/2006/main">
+              <a:graphicData uri="http://schemas.openxmlformats.org/drawingml/2006/picture">
+                <pic:pic xmlns:pic="http://schemas.openxmlformats.org/drawingml/2006/picture">
+                  <pic:nvPicPr>
+                    <pic:cNvPr id="11" name="Picture 11" descr="Diagram&#10;&#10;Description automatically generated"/>
+                    <pic:cNvPicPr/>
+                  </pic:nvPicPr>
+                  <pic:blipFill>
+                    <a:blip r:embed="rId17">
+                      <a:extLst>
+                        <a:ext uri="{28A0092B-C50C-407E-A947-70E740481C1C}">
+                          <a14:useLocalDpi xmlns:a14="http://schemas.microsoft.com/office/drawing/2010/main" val="0"/>
+                        </a:ext>
+                      </a:extLst>
+                    </a:blip>
+                    <a:stretch>
+                      <a:fillRect/>
+                    </a:stretch>
+                  </pic:blipFill>
+                  <pic:spPr>
+                    <a:xfrm>
+                      <a:off x="0" y="0"/>
+                      <a:ext cx="4914900" cy="4127500"/>
+                    </a:xfrm>
+                    <a:prstGeom prst="rect">
+                      <a:avLst/>
+                    </a:prstGeom>
+                  </pic:spPr>
+                </pic:pic>
+              </a:graphicData>
+            </a:graphic>
+          </wp:inline>
+        </w:drawing>
       </w:r>
     </w:p>
     <w:sectPr>
@@ -6069,7 +6740,7 @@
     <w:lsdException w:name="Table Web 2" w:semiHidden="1" w:unhideWhenUsed="1"/>
     <w:lsdException w:name="Table Web 3" w:semiHidden="1" w:unhideWhenUsed="1"/>
     <w:lsdException w:name="Balloon Text" w:semiHidden="1" w:unhideWhenUsed="1"/>
-    <w:lsdException w:name="Table Grid" w:semiHidden="1" w:uiPriority="59" w:unhideWhenUsed="1"/>
+    <w:lsdException w:name="Table Grid" w:uiPriority="59"/>
     <w:lsdException w:name="Table Theme" w:semiHidden="1" w:unhideWhenUsed="1"/>
     <w:lsdException w:name="Placeholder Text" w:semiHidden="1"/>
     <w:lsdException w:name="No Spacing" w:uiPriority="1" w:qFormat="1"/>

</xml_diff>